<commit_message>
fix schema, update constants
</commit_message>
<xml_diff>
--- a/API Docs.docx
+++ b/API Docs.docx
@@ -855,7 +855,6 @@
           <w:lang w:val="en-US"/>
         </w:rPr>
       </w:pPr>
-      <w:proofErr w:type="spellStart"/>
       <w:r>
         <w:rPr>
           <w:rFonts w:ascii="Arial" w:hAnsi="Arial" w:cs="Arial"/>
@@ -869,7 +868,6 @@
         </w:rPr>
         <w:t>Register</w:t>
       </w:r>
-      <w:proofErr w:type="spellEnd"/>
       <w:r>
         <w:rPr>
           <w:rFonts w:ascii="Arial" w:hAnsi="Arial" w:cs="Arial"/>
@@ -1198,7 +1196,6 @@
           <w:lang w:val="en-US"/>
         </w:rPr>
       </w:pPr>
-      <w:proofErr w:type="spellStart"/>
       <w:r>
         <w:rPr>
           <w:rFonts w:ascii="Arial" w:hAnsi="Arial" w:cs="Arial"/>
@@ -1212,7 +1209,6 @@
         </w:rPr>
         <w:t>Verify</w:t>
       </w:r>
-      <w:proofErr w:type="spellEnd"/>
       <w:r>
         <w:rPr>
           <w:rFonts w:ascii="Arial" w:hAnsi="Arial" w:cs="Arial"/>
@@ -1338,7 +1334,6 @@
           <w:lang w:val="en-US"/>
         </w:rPr>
       </w:pPr>
-      <w:proofErr w:type="spellStart"/>
       <w:r>
         <w:rPr>
           <w:rFonts w:ascii="Arial" w:hAnsi="Arial" w:cs="Arial"/>
@@ -1351,292 +1346,7 @@
           <w:shd w:val="clear" w:color="auto" w:fill="FFFFFF"/>
           <w:lang w:val="en-US"/>
         </w:rPr>
-        <w:t>In</w:t>
-      </w:r>
-      <w:proofErr w:type="spellEnd"/>
-      <w:r>
-        <w:rPr>
-          <w:rFonts w:ascii="Arial" w:hAnsi="Arial" w:cs="Arial"/>
-          <w:b/>
-          <w:bCs/>
-          <w:smallCaps/>
-          <w:color w:val="12263F"/>
-          <w:sz w:val="23"/>
-          <w:szCs w:val="23"/>
-          <w:shd w:val="clear" w:color="auto" w:fill="FFFFFF"/>
-          <w:lang w:val="en-US"/>
-        </w:rPr>
-        <w:t xml:space="preserve"> </w:t>
-      </w:r>
-      <w:proofErr w:type="spellStart"/>
-      <w:r>
-        <w:rPr>
-          <w:rFonts w:ascii="Arial" w:hAnsi="Arial" w:cs="Arial"/>
-          <w:b/>
-          <w:bCs/>
-          <w:smallCaps/>
-          <w:color w:val="12263F"/>
-          <w:sz w:val="23"/>
-          <w:szCs w:val="23"/>
-          <w:shd w:val="clear" w:color="auto" w:fill="FFFFFF"/>
-          <w:lang w:val="en-US"/>
-        </w:rPr>
-        <w:t>case</w:t>
-      </w:r>
-      <w:proofErr w:type="spellEnd"/>
-      <w:r>
-        <w:rPr>
-          <w:rFonts w:ascii="Arial" w:hAnsi="Arial" w:cs="Arial"/>
-          <w:b/>
-          <w:bCs/>
-          <w:smallCaps/>
-          <w:color w:val="12263F"/>
-          <w:sz w:val="23"/>
-          <w:szCs w:val="23"/>
-          <w:shd w:val="clear" w:color="auto" w:fill="FFFFFF"/>
-          <w:lang w:val="en-US"/>
-        </w:rPr>
-        <w:t xml:space="preserve"> </w:t>
-      </w:r>
-      <w:proofErr w:type="spellStart"/>
-      <w:r>
-        <w:rPr>
-          <w:rFonts w:ascii="Arial" w:hAnsi="Arial" w:cs="Arial"/>
-          <w:b/>
-          <w:bCs/>
-          <w:smallCaps/>
-          <w:color w:val="12263F"/>
-          <w:sz w:val="23"/>
-          <w:szCs w:val="23"/>
-          <w:shd w:val="clear" w:color="auto" w:fill="FFFFFF"/>
-          <w:lang w:val="en-US"/>
-        </w:rPr>
-        <w:t>verification</w:t>
-      </w:r>
-      <w:proofErr w:type="spellEnd"/>
-      <w:r>
-        <w:rPr>
-          <w:rFonts w:ascii="Arial" w:hAnsi="Arial" w:cs="Arial"/>
-          <w:b/>
-          <w:bCs/>
-          <w:smallCaps/>
-          <w:color w:val="12263F"/>
-          <w:sz w:val="23"/>
-          <w:szCs w:val="23"/>
-          <w:shd w:val="clear" w:color="auto" w:fill="FFFFFF"/>
-          <w:lang w:val="en-US"/>
-        </w:rPr>
-        <w:t xml:space="preserve"> e-</w:t>
-      </w:r>
-      <w:proofErr w:type="spellStart"/>
-      <w:r>
-        <w:rPr>
-          <w:rFonts w:ascii="Arial" w:hAnsi="Arial" w:cs="Arial"/>
-          <w:b/>
-          <w:bCs/>
-          <w:smallCaps/>
-          <w:color w:val="12263F"/>
-          <w:sz w:val="23"/>
-          <w:szCs w:val="23"/>
-          <w:shd w:val="clear" w:color="auto" w:fill="FFFFFF"/>
-          <w:lang w:val="en-US"/>
-        </w:rPr>
-        <w:t>mail</w:t>
-      </w:r>
-      <w:proofErr w:type="spellEnd"/>
-      <w:r>
-        <w:rPr>
-          <w:rFonts w:ascii="Arial" w:hAnsi="Arial" w:cs="Arial"/>
-          <w:b/>
-          <w:bCs/>
-          <w:smallCaps/>
-          <w:color w:val="12263F"/>
-          <w:sz w:val="23"/>
-          <w:szCs w:val="23"/>
-          <w:shd w:val="clear" w:color="auto" w:fill="FFFFFF"/>
-          <w:lang w:val="en-US"/>
-        </w:rPr>
-        <w:t xml:space="preserve"> </w:t>
-      </w:r>
-      <w:proofErr w:type="spellStart"/>
-      <w:r>
-        <w:rPr>
-          <w:rFonts w:ascii="Arial" w:hAnsi="Arial" w:cs="Arial"/>
-          <w:b/>
-          <w:bCs/>
-          <w:smallCaps/>
-          <w:color w:val="12263F"/>
-          <w:sz w:val="23"/>
-          <w:szCs w:val="23"/>
-          <w:shd w:val="clear" w:color="auto" w:fill="FFFFFF"/>
-          <w:lang w:val="en-US"/>
-        </w:rPr>
-        <w:t>is</w:t>
-      </w:r>
-      <w:proofErr w:type="spellEnd"/>
-      <w:r>
-        <w:rPr>
-          <w:rFonts w:ascii="Arial" w:hAnsi="Arial" w:cs="Arial"/>
-          <w:b/>
-          <w:bCs/>
-          <w:smallCaps/>
-          <w:color w:val="12263F"/>
-          <w:sz w:val="23"/>
-          <w:szCs w:val="23"/>
-          <w:shd w:val="clear" w:color="auto" w:fill="FFFFFF"/>
-          <w:lang w:val="en-US"/>
-        </w:rPr>
-        <w:t xml:space="preserve"> </w:t>
-      </w:r>
-      <w:proofErr w:type="spellStart"/>
-      <w:r>
-        <w:rPr>
-          <w:rFonts w:ascii="Arial" w:hAnsi="Arial" w:cs="Arial"/>
-          <w:b/>
-          <w:bCs/>
-          <w:smallCaps/>
-          <w:color w:val="12263F"/>
-          <w:sz w:val="23"/>
-          <w:szCs w:val="23"/>
-          <w:shd w:val="clear" w:color="auto" w:fill="FFFFFF"/>
-          <w:lang w:val="en-US"/>
-        </w:rPr>
-        <w:t>not</w:t>
-      </w:r>
-      <w:proofErr w:type="spellEnd"/>
-      <w:r>
-        <w:rPr>
-          <w:rFonts w:ascii="Arial" w:hAnsi="Arial" w:cs="Arial"/>
-          <w:b/>
-          <w:bCs/>
-          <w:smallCaps/>
-          <w:color w:val="12263F"/>
-          <w:sz w:val="23"/>
-          <w:szCs w:val="23"/>
-          <w:shd w:val="clear" w:color="auto" w:fill="FFFFFF"/>
-          <w:lang w:val="en-US"/>
-        </w:rPr>
-        <w:t xml:space="preserve"> </w:t>
-      </w:r>
-      <w:proofErr w:type="spellStart"/>
-      <w:r>
-        <w:rPr>
-          <w:rFonts w:ascii="Arial" w:hAnsi="Arial" w:cs="Arial"/>
-          <w:b/>
-          <w:bCs/>
-          <w:smallCaps/>
-          <w:color w:val="12263F"/>
-          <w:sz w:val="23"/>
-          <w:szCs w:val="23"/>
-          <w:shd w:val="clear" w:color="auto" w:fill="FFFFFF"/>
-          <w:lang w:val="en-US"/>
-        </w:rPr>
-        <w:t>delivered</w:t>
-      </w:r>
-      <w:proofErr w:type="spellEnd"/>
-      <w:r>
-        <w:rPr>
-          <w:rFonts w:ascii="Arial" w:hAnsi="Arial" w:cs="Arial"/>
-          <w:b/>
-          <w:bCs/>
-          <w:smallCaps/>
-          <w:color w:val="12263F"/>
-          <w:sz w:val="23"/>
-          <w:szCs w:val="23"/>
-          <w:shd w:val="clear" w:color="auto" w:fill="FFFFFF"/>
-          <w:lang w:val="en-US"/>
-        </w:rPr>
-        <w:t xml:space="preserve">, </w:t>
-      </w:r>
-      <w:proofErr w:type="spellStart"/>
-      <w:r>
-        <w:rPr>
-          <w:rFonts w:ascii="Arial" w:hAnsi="Arial" w:cs="Arial"/>
-          <w:b/>
-          <w:bCs/>
-          <w:smallCaps/>
-          <w:color w:val="12263F"/>
-          <w:sz w:val="23"/>
-          <w:szCs w:val="23"/>
-          <w:shd w:val="clear" w:color="auto" w:fill="FFFFFF"/>
-          <w:lang w:val="en-US"/>
-        </w:rPr>
-        <w:t>to</w:t>
-      </w:r>
-      <w:proofErr w:type="spellEnd"/>
-      <w:r>
-        <w:rPr>
-          <w:rFonts w:ascii="Arial" w:hAnsi="Arial" w:cs="Arial"/>
-          <w:b/>
-          <w:bCs/>
-          <w:smallCaps/>
-          <w:color w:val="12263F"/>
-          <w:sz w:val="23"/>
-          <w:szCs w:val="23"/>
-          <w:shd w:val="clear" w:color="auto" w:fill="FFFFFF"/>
-          <w:lang w:val="en-US"/>
-        </w:rPr>
-        <w:t xml:space="preserve"> </w:t>
-      </w:r>
-      <w:proofErr w:type="spellStart"/>
-      <w:r>
-        <w:rPr>
-          <w:rFonts w:ascii="Arial" w:hAnsi="Arial" w:cs="Arial"/>
-          <w:b/>
-          <w:bCs/>
-          <w:smallCaps/>
-          <w:color w:val="12263F"/>
-          <w:sz w:val="23"/>
-          <w:szCs w:val="23"/>
-          <w:shd w:val="clear" w:color="auto" w:fill="FFFFFF"/>
-          <w:lang w:val="en-US"/>
-        </w:rPr>
-        <w:t>request</w:t>
-      </w:r>
-      <w:proofErr w:type="spellEnd"/>
-      <w:r>
-        <w:rPr>
-          <w:rFonts w:ascii="Arial" w:hAnsi="Arial" w:cs="Arial"/>
-          <w:b/>
-          <w:bCs/>
-          <w:smallCaps/>
-          <w:color w:val="12263F"/>
-          <w:sz w:val="23"/>
-          <w:szCs w:val="23"/>
-          <w:shd w:val="clear" w:color="auto" w:fill="FFFFFF"/>
-          <w:lang w:val="en-US"/>
-        </w:rPr>
-        <w:t xml:space="preserve"> a </w:t>
-      </w:r>
-      <w:proofErr w:type="spellStart"/>
-      <w:r>
-        <w:rPr>
-          <w:rFonts w:ascii="Arial" w:hAnsi="Arial" w:cs="Arial"/>
-          <w:b/>
-          <w:bCs/>
-          <w:smallCaps/>
-          <w:color w:val="12263F"/>
-          <w:sz w:val="23"/>
-          <w:szCs w:val="23"/>
-          <w:shd w:val="clear" w:color="auto" w:fill="FFFFFF"/>
-          <w:lang w:val="en-US"/>
-        </w:rPr>
-        <w:t>re-send</w:t>
-      </w:r>
-      <w:proofErr w:type="spellEnd"/>
-      <w:r>
-        <w:rPr>
-          <w:rFonts w:ascii="Arial" w:hAnsi="Arial" w:cs="Arial"/>
-          <w:b/>
-          <w:bCs/>
-          <w:smallCaps/>
-          <w:color w:val="12263F"/>
-          <w:sz w:val="23"/>
-          <w:szCs w:val="23"/>
-          <w:shd w:val="clear" w:color="auto" w:fill="FFFFFF"/>
-          <w:lang w:val="en-US"/>
-        </w:rPr>
-        <w:t>:</w:t>
+        <w:t>In case verification e-mail is not delivered, to request a re-send:</w:t>
       </w:r>
     </w:p>
     <w:p>
@@ -1802,7 +1512,6 @@
           <w:lang w:val="en-US"/>
         </w:rPr>
       </w:pPr>
-      <w:proofErr w:type="spellStart"/>
       <w:r>
         <w:rPr>
           <w:rFonts w:ascii="Arial" w:hAnsi="Arial" w:cs="Arial"/>
@@ -1815,22 +1524,7 @@
           <w:shd w:val="clear" w:color="auto" w:fill="FFFFFF"/>
           <w:lang w:val="en-US"/>
         </w:rPr>
-        <w:t>Login</w:t>
-      </w:r>
-      <w:proofErr w:type="spellEnd"/>
-      <w:r>
-        <w:rPr>
-          <w:rFonts w:ascii="Arial" w:hAnsi="Arial" w:cs="Arial"/>
-          <w:b/>
-          <w:bCs/>
-          <w:smallCaps/>
-          <w:color w:val="12263F"/>
-          <w:sz w:val="23"/>
-          <w:szCs w:val="23"/>
-          <w:shd w:val="clear" w:color="auto" w:fill="FFFFFF"/>
-          <w:lang w:val="en-US"/>
-        </w:rPr>
-        <w:t>:</w:t>
+        <w:t>Login:</w:t>
       </w:r>
     </w:p>
     <w:p>
@@ -2414,7 +2108,6 @@
           <w:lang w:val="en-US"/>
         </w:rPr>
       </w:pPr>
-      <w:proofErr w:type="spellStart"/>
       <w:r>
         <w:rPr>
           <w:rFonts w:ascii="Arial" w:hAnsi="Arial" w:cs="Arial"/>
@@ -2427,142 +2120,7 @@
           <w:shd w:val="clear" w:color="auto" w:fill="FFFFFF"/>
           <w:lang w:val="en-US"/>
         </w:rPr>
-        <w:t>To</w:t>
-      </w:r>
-      <w:proofErr w:type="spellEnd"/>
-      <w:r>
-        <w:rPr>
-          <w:rFonts w:ascii="Arial" w:hAnsi="Arial" w:cs="Arial"/>
-          <w:b/>
-          <w:bCs/>
-          <w:smallCaps/>
-          <w:color w:val="12263F"/>
-          <w:sz w:val="23"/>
-          <w:szCs w:val="23"/>
-          <w:shd w:val="clear" w:color="auto" w:fill="FFFFFF"/>
-          <w:lang w:val="en-US"/>
-        </w:rPr>
-        <w:t xml:space="preserve"> </w:t>
-      </w:r>
-      <w:proofErr w:type="spellStart"/>
-      <w:r>
-        <w:rPr>
-          <w:rFonts w:ascii="Arial" w:hAnsi="Arial" w:cs="Arial"/>
-          <w:b/>
-          <w:bCs/>
-          <w:smallCaps/>
-          <w:color w:val="12263F"/>
-          <w:sz w:val="23"/>
-          <w:szCs w:val="23"/>
-          <w:shd w:val="clear" w:color="auto" w:fill="FFFFFF"/>
-          <w:lang w:val="en-US"/>
-        </w:rPr>
-        <w:t>get</w:t>
-      </w:r>
-      <w:proofErr w:type="spellEnd"/>
-      <w:r>
-        <w:rPr>
-          <w:rFonts w:ascii="Arial" w:hAnsi="Arial" w:cs="Arial"/>
-          <w:b/>
-          <w:bCs/>
-          <w:smallCaps/>
-          <w:color w:val="12263F"/>
-          <w:sz w:val="23"/>
-          <w:szCs w:val="23"/>
-          <w:shd w:val="clear" w:color="auto" w:fill="FFFFFF"/>
-          <w:lang w:val="en-US"/>
-        </w:rPr>
-        <w:t xml:space="preserve"> </w:t>
-      </w:r>
-      <w:proofErr w:type="spellStart"/>
-      <w:r>
-        <w:rPr>
-          <w:rFonts w:ascii="Arial" w:hAnsi="Arial" w:cs="Arial"/>
-          <w:b/>
-          <w:bCs/>
-          <w:smallCaps/>
-          <w:color w:val="12263F"/>
-          <w:sz w:val="23"/>
-          <w:szCs w:val="23"/>
-          <w:shd w:val="clear" w:color="auto" w:fill="FFFFFF"/>
-          <w:lang w:val="en-US"/>
-        </w:rPr>
-        <w:t>current</w:t>
-      </w:r>
-      <w:proofErr w:type="spellEnd"/>
-      <w:r>
-        <w:rPr>
-          <w:rFonts w:ascii="Arial" w:hAnsi="Arial" w:cs="Arial"/>
-          <w:b/>
-          <w:bCs/>
-          <w:smallCaps/>
-          <w:color w:val="12263F"/>
-          <w:sz w:val="23"/>
-          <w:szCs w:val="23"/>
-          <w:shd w:val="clear" w:color="auto" w:fill="FFFFFF"/>
-          <w:lang w:val="en-US"/>
-        </w:rPr>
-        <w:t xml:space="preserve"> </w:t>
-      </w:r>
-      <w:proofErr w:type="spellStart"/>
-      <w:r>
-        <w:rPr>
-          <w:rFonts w:ascii="Arial" w:hAnsi="Arial" w:cs="Arial"/>
-          <w:b/>
-          <w:bCs/>
-          <w:smallCaps/>
-          <w:color w:val="12263F"/>
-          <w:sz w:val="23"/>
-          <w:szCs w:val="23"/>
-          <w:shd w:val="clear" w:color="auto" w:fill="FFFFFF"/>
-          <w:lang w:val="en-US"/>
-        </w:rPr>
-        <w:t>user</w:t>
-      </w:r>
-      <w:proofErr w:type="spellEnd"/>
-      <w:r>
-        <w:rPr>
-          <w:rFonts w:ascii="Arial" w:hAnsi="Arial" w:cs="Arial"/>
-          <w:b/>
-          <w:bCs/>
-          <w:smallCaps/>
-          <w:color w:val="12263F"/>
-          <w:sz w:val="23"/>
-          <w:szCs w:val="23"/>
-          <w:shd w:val="clear" w:color="auto" w:fill="FFFFFF"/>
-          <w:lang w:val="en-US"/>
-        </w:rPr>
-        <w:t xml:space="preserve"> </w:t>
-      </w:r>
-      <w:proofErr w:type="spellStart"/>
-      <w:r>
-        <w:rPr>
-          <w:rFonts w:ascii="Arial" w:hAnsi="Arial" w:cs="Arial"/>
-          <w:b/>
-          <w:bCs/>
-          <w:smallCaps/>
-          <w:color w:val="12263F"/>
-          <w:sz w:val="23"/>
-          <w:szCs w:val="23"/>
-          <w:shd w:val="clear" w:color="auto" w:fill="FFFFFF"/>
-          <w:lang w:val="en-US"/>
-        </w:rPr>
-        <w:t>information</w:t>
-      </w:r>
-      <w:proofErr w:type="spellEnd"/>
-      <w:r>
-        <w:rPr>
-          <w:rFonts w:ascii="Arial" w:hAnsi="Arial" w:cs="Arial"/>
-          <w:b/>
-          <w:bCs/>
-          <w:smallCaps/>
-          <w:color w:val="12263F"/>
-          <w:sz w:val="23"/>
-          <w:szCs w:val="23"/>
-          <w:shd w:val="clear" w:color="auto" w:fill="FFFFFF"/>
-          <w:lang w:val="en-US"/>
-        </w:rPr>
-        <w:t>:</w:t>
+        <w:t>To get current user information:</w:t>
       </w:r>
     </w:p>
     <w:p>
@@ -2924,7 +2482,6 @@
           <w:shd w:val="clear" w:color="auto" w:fill="FFFFFF"/>
         </w:rPr>
       </w:pPr>
-      <w:proofErr w:type="spellStart"/>
       <w:r>
         <w:rPr>
           <w:rFonts w:ascii="Arial" w:hAnsi="Arial" w:cs="Arial"/>
@@ -2937,232 +2494,7 @@
           <w:shd w:val="clear" w:color="auto" w:fill="FFFFFF"/>
           <w:lang w:val="en-US"/>
         </w:rPr>
-        <w:t>To</w:t>
-      </w:r>
-      <w:proofErr w:type="spellEnd"/>
-      <w:r>
-        <w:rPr>
-          <w:rFonts w:ascii="Arial" w:hAnsi="Arial" w:cs="Arial"/>
-          <w:b/>
-          <w:bCs/>
-          <w:smallCaps/>
-          <w:color w:val="12263F"/>
-          <w:sz w:val="23"/>
-          <w:szCs w:val="23"/>
-          <w:shd w:val="clear" w:color="auto" w:fill="FFFFFF"/>
-          <w:lang w:val="en-US"/>
-        </w:rPr>
-        <w:t xml:space="preserve"> </w:t>
-      </w:r>
-      <w:proofErr w:type="spellStart"/>
-      <w:r>
-        <w:rPr>
-          <w:rFonts w:ascii="Arial" w:hAnsi="Arial" w:cs="Arial"/>
-          <w:b/>
-          <w:bCs/>
-          <w:smallCaps/>
-          <w:color w:val="12263F"/>
-          <w:sz w:val="23"/>
-          <w:szCs w:val="23"/>
-          <w:shd w:val="clear" w:color="auto" w:fill="FFFFFF"/>
-          <w:lang w:val="en-US"/>
-        </w:rPr>
-        <w:t>update</w:t>
-      </w:r>
-      <w:proofErr w:type="spellEnd"/>
-      <w:r>
-        <w:rPr>
-          <w:rFonts w:ascii="Arial" w:hAnsi="Arial" w:cs="Arial"/>
-          <w:b/>
-          <w:bCs/>
-          <w:smallCaps/>
-          <w:color w:val="12263F"/>
-          <w:sz w:val="23"/>
-          <w:szCs w:val="23"/>
-          <w:shd w:val="clear" w:color="auto" w:fill="FFFFFF"/>
-          <w:lang w:val="en-US"/>
-        </w:rPr>
-        <w:t xml:space="preserve"> </w:t>
-      </w:r>
-      <w:proofErr w:type="spellStart"/>
-      <w:r>
-        <w:rPr>
-          <w:rFonts w:ascii="Arial" w:hAnsi="Arial" w:cs="Arial"/>
-          <w:b/>
-          <w:bCs/>
-          <w:smallCaps/>
-          <w:color w:val="12263F"/>
-          <w:sz w:val="23"/>
-          <w:szCs w:val="23"/>
-          <w:shd w:val="clear" w:color="auto" w:fill="FFFFFF"/>
-          <w:lang w:val="en-US"/>
-        </w:rPr>
-        <w:t>user</w:t>
-      </w:r>
-      <w:proofErr w:type="spellEnd"/>
-      <w:r>
-        <w:rPr>
-          <w:rFonts w:ascii="Arial" w:hAnsi="Arial" w:cs="Arial"/>
-          <w:b/>
-          <w:bCs/>
-          <w:smallCaps/>
-          <w:color w:val="12263F"/>
-          <w:sz w:val="23"/>
-          <w:szCs w:val="23"/>
-          <w:shd w:val="clear" w:color="auto" w:fill="FFFFFF"/>
-          <w:lang w:val="en-US"/>
-        </w:rPr>
-        <w:t xml:space="preserve"> </w:t>
-      </w:r>
-      <w:proofErr w:type="spellStart"/>
-      <w:r>
-        <w:rPr>
-          <w:rFonts w:ascii="Arial" w:hAnsi="Arial" w:cs="Arial"/>
-          <w:b/>
-          <w:bCs/>
-          <w:smallCaps/>
-          <w:color w:val="12263F"/>
-          <w:sz w:val="23"/>
-          <w:szCs w:val="23"/>
-          <w:shd w:val="clear" w:color="auto" w:fill="FFFFFF"/>
-          <w:lang w:val="en-US"/>
-        </w:rPr>
-        <w:t>subscription</w:t>
-      </w:r>
-      <w:proofErr w:type="spellEnd"/>
-      <w:r>
-        <w:rPr>
-          <w:rFonts w:ascii="Arial" w:hAnsi="Arial" w:cs="Arial"/>
-          <w:b/>
-          <w:bCs/>
-          <w:smallCaps/>
-          <w:color w:val="12263F"/>
-          <w:sz w:val="23"/>
-          <w:szCs w:val="23"/>
-          <w:shd w:val="clear" w:color="auto" w:fill="FFFFFF"/>
-          <w:lang w:val="en-US"/>
-        </w:rPr>
-        <w:t xml:space="preserve"> (</w:t>
-      </w:r>
-      <w:proofErr w:type="spellStart"/>
-      <w:r>
-        <w:rPr>
-          <w:rFonts w:ascii="Arial" w:hAnsi="Arial" w:cs="Arial"/>
-          <w:b/>
-          <w:bCs/>
-          <w:smallCaps/>
-          <w:color w:val="12263F"/>
-          <w:sz w:val="23"/>
-          <w:szCs w:val="23"/>
-          <w:shd w:val="clear" w:color="auto" w:fill="FFFFFF"/>
-          <w:lang w:val="en-US"/>
-        </w:rPr>
-        <w:t>done</w:t>
-      </w:r>
-      <w:proofErr w:type="spellEnd"/>
-      <w:r>
-        <w:rPr>
-          <w:rFonts w:ascii="Arial" w:hAnsi="Arial" w:cs="Arial"/>
-          <w:b/>
-          <w:bCs/>
-          <w:smallCaps/>
-          <w:color w:val="12263F"/>
-          <w:sz w:val="23"/>
-          <w:szCs w:val="23"/>
-          <w:shd w:val="clear" w:color="auto" w:fill="FFFFFF"/>
-          <w:lang w:val="en-US"/>
-        </w:rPr>
-        <w:t xml:space="preserve"> </w:t>
-      </w:r>
-      <w:proofErr w:type="spellStart"/>
-      <w:r>
-        <w:rPr>
-          <w:rFonts w:ascii="Arial" w:hAnsi="Arial" w:cs="Arial"/>
-          <w:b/>
-          <w:bCs/>
-          <w:smallCaps/>
-          <w:color w:val="12263F"/>
-          <w:sz w:val="23"/>
-          <w:szCs w:val="23"/>
-          <w:shd w:val="clear" w:color="auto" w:fill="FFFFFF"/>
-          <w:lang w:val="en-US"/>
-        </w:rPr>
-        <w:t>only</w:t>
-      </w:r>
-      <w:proofErr w:type="spellEnd"/>
-      <w:r>
-        <w:rPr>
-          <w:rFonts w:ascii="Arial" w:hAnsi="Arial" w:cs="Arial"/>
-          <w:b/>
-          <w:bCs/>
-          <w:smallCaps/>
-          <w:color w:val="12263F"/>
-          <w:sz w:val="23"/>
-          <w:szCs w:val="23"/>
-          <w:shd w:val="clear" w:color="auto" w:fill="FFFFFF"/>
-          <w:lang w:val="en-US"/>
-        </w:rPr>
-        <w:t xml:space="preserve"> by </w:t>
-      </w:r>
-      <w:proofErr w:type="spellStart"/>
-      <w:r>
-        <w:rPr>
-          <w:rFonts w:ascii="Arial" w:hAnsi="Arial" w:cs="Arial"/>
-          <w:b/>
-          <w:bCs/>
-          <w:smallCaps/>
-          <w:color w:val="12263F"/>
-          <w:sz w:val="23"/>
-          <w:szCs w:val="23"/>
-          <w:shd w:val="clear" w:color="auto" w:fill="FFFFFF"/>
-          <w:lang w:val="en-US"/>
-        </w:rPr>
-        <w:t>owner</w:t>
-      </w:r>
-      <w:proofErr w:type="spellEnd"/>
-      <w:r>
-        <w:rPr>
-          <w:rFonts w:ascii="Arial" w:hAnsi="Arial" w:cs="Arial"/>
-          <w:b/>
-          <w:bCs/>
-          <w:smallCaps/>
-          <w:color w:val="12263F"/>
-          <w:sz w:val="23"/>
-          <w:szCs w:val="23"/>
-          <w:shd w:val="clear" w:color="auto" w:fill="FFFFFF"/>
-          <w:lang w:val="en-US"/>
-        </w:rPr>
-        <w:t xml:space="preserve"> </w:t>
-      </w:r>
-      <w:proofErr w:type="spellStart"/>
-      <w:r>
-        <w:rPr>
-          <w:rFonts w:ascii="Arial" w:hAnsi="Arial" w:cs="Arial"/>
-          <w:b/>
-          <w:bCs/>
-          <w:smallCaps/>
-          <w:color w:val="12263F"/>
-          <w:sz w:val="23"/>
-          <w:szCs w:val="23"/>
-          <w:shd w:val="clear" w:color="auto" w:fill="FFFFFF"/>
-          <w:lang w:val="en-US"/>
-        </w:rPr>
-        <w:t>user</w:t>
-      </w:r>
-      <w:proofErr w:type="spellEnd"/>
-      <w:r>
-        <w:rPr>
-          <w:rFonts w:ascii="Arial" w:hAnsi="Arial" w:cs="Arial"/>
-          <w:b/>
-          <w:bCs/>
-          <w:smallCaps/>
-          <w:color w:val="12263F"/>
-          <w:sz w:val="23"/>
-          <w:szCs w:val="23"/>
-          <w:shd w:val="clear" w:color="auto" w:fill="FFFFFF"/>
-          <w:lang w:val="en-US"/>
-        </w:rPr>
-        <w:t>):</w:t>
+        <w:t>To update user subscription (done only by owner user):</w:t>
       </w:r>
     </w:p>
     <w:p>
@@ -3529,7 +2861,6 @@
         </w:rPr>
         <w:t xml:space="preserve">Add </w:t>
       </w:r>
-      <w:proofErr w:type="spellStart"/>
       <w:r>
         <w:rPr>
           <w:rFonts w:ascii="Arial" w:hAnsi="Arial" w:cs="Arial"/>
@@ -3544,7 +2875,6 @@
         </w:rPr>
         <w:t>weighing</w:t>
       </w:r>
-      <w:proofErr w:type="spellEnd"/>
       <w:r>
         <w:rPr>
           <w:rFonts w:ascii="Arial" w:hAnsi="Arial" w:cs="Arial"/>
@@ -4513,31 +3843,29 @@
           <w:lang w:val="en-US"/>
         </w:rPr>
         <w:br/>
-        <w:t>“</w:t>
-      </w:r>
-      <w:proofErr w:type="spellStart"/>
-      <w:r>
-        <w:rPr>
-          <w:rFonts w:ascii="Arial" w:hAnsi="Arial" w:cs="Arial"/>
-          <w:color w:val="12263F"/>
-          <w:sz w:val="23"/>
-          <w:szCs w:val="23"/>
-          <w:shd w:val="clear" w:color="auto" w:fill="FFFFFF"/>
-          <w:lang w:val="en-US"/>
-        </w:rPr>
-        <w:t>warnings”:array</w:t>
-      </w:r>
-      <w:proofErr w:type="spellEnd"/>
-      <w:r>
-        <w:rPr>
-          <w:rFonts w:ascii="Arial" w:hAnsi="Arial" w:cs="Arial"/>
-          <w:color w:val="12263F"/>
-          <w:sz w:val="23"/>
-          <w:szCs w:val="23"/>
-          <w:shd w:val="clear" w:color="auto" w:fill="FFFFFF"/>
-          <w:lang w:val="en-US"/>
-        </w:rPr>
-        <w:t xml:space="preserve"> of strings, // If any</w:t>
+        <w:t>“warnings”:</w:t>
+      </w:r>
+      <w:r>
+        <w:rPr>
+          <w:rFonts w:ascii="Arial" w:hAnsi="Arial" w:cs="Arial"/>
+          <w:color w:val="12263F"/>
+          <w:sz w:val="23"/>
+          <w:szCs w:val="23"/>
+          <w:shd w:val="clear" w:color="auto" w:fill="FFFFFF"/>
+          <w:lang w:val="en-US"/>
+        </w:rPr>
+        <w:t xml:space="preserve"> </w:t>
+      </w:r>
+      <w:r>
+        <w:rPr>
+          <w:rFonts w:ascii="Arial" w:hAnsi="Arial" w:cs="Arial"/>
+          <w:color w:val="12263F"/>
+          <w:sz w:val="23"/>
+          <w:szCs w:val="23"/>
+          <w:shd w:val="clear" w:color="auto" w:fill="FFFFFF"/>
+          <w:lang w:val="en-US"/>
+        </w:rPr>
+        <w:t>array of strings, // If any</w:t>
       </w:r>
       <w:r>
         <w:rPr>
@@ -4549,31 +3877,29 @@
           <w:lang w:val="en-US"/>
         </w:rPr>
         <w:br/>
-        <w:t>“</w:t>
-      </w:r>
-      <w:proofErr w:type="spellStart"/>
-      <w:r>
-        <w:rPr>
-          <w:rFonts w:ascii="Arial" w:hAnsi="Arial" w:cs="Arial"/>
-          <w:color w:val="12263F"/>
-          <w:sz w:val="23"/>
-          <w:szCs w:val="23"/>
-          <w:shd w:val="clear" w:color="auto" w:fill="FFFFFF"/>
-          <w:lang w:val="en-US"/>
-        </w:rPr>
-        <w:t>weighing”:object</w:t>
-      </w:r>
-      <w:proofErr w:type="spellEnd"/>
-      <w:r>
-        <w:rPr>
-          <w:rFonts w:ascii="Arial" w:hAnsi="Arial" w:cs="Arial"/>
-          <w:color w:val="12263F"/>
-          <w:sz w:val="23"/>
-          <w:szCs w:val="23"/>
-          <w:shd w:val="clear" w:color="auto" w:fill="FFFFFF"/>
-          <w:lang w:val="en-US"/>
-        </w:rPr>
-        <w:t xml:space="preserve">} with data from BODY with added “_id” and corrected </w:t>
+        <w:t>“weighing”:</w:t>
+      </w:r>
+      <w:r>
+        <w:rPr>
+          <w:rFonts w:ascii="Arial" w:hAnsi="Arial" w:cs="Arial"/>
+          <w:color w:val="12263F"/>
+          <w:sz w:val="23"/>
+          <w:szCs w:val="23"/>
+          <w:shd w:val="clear" w:color="auto" w:fill="FFFFFF"/>
+          <w:lang w:val="en-US"/>
+        </w:rPr>
+        <w:t xml:space="preserve"> </w:t>
+      </w:r>
+      <w:r>
+        <w:rPr>
+          <w:rFonts w:ascii="Arial" w:hAnsi="Arial" w:cs="Arial"/>
+          <w:color w:val="12263F"/>
+          <w:sz w:val="23"/>
+          <w:szCs w:val="23"/>
+          <w:shd w:val="clear" w:color="auto" w:fill="FFFFFF"/>
+          <w:lang w:val="en-US"/>
+        </w:rPr>
+        <w:t xml:space="preserve">object} with data from BODY with added “_id” and corrected </w:t>
       </w:r>
       <w:proofErr w:type="spellStart"/>
       <w:r>
@@ -4689,7 +4015,6 @@
           <w:lang w:val="en-US"/>
         </w:rPr>
       </w:pPr>
-      <w:proofErr w:type="spellStart"/>
       <w:r>
         <w:rPr>
           <w:rFonts w:ascii="Arial" w:hAnsi="Arial" w:cs="Arial"/>
@@ -4702,38 +4027,9 @@
           <w:shd w:val="clear" w:color="auto" w:fill="FFFFFF"/>
           <w:lang w:val="en-US"/>
         </w:rPr>
-        <w:t>Get</w:t>
-      </w:r>
-      <w:proofErr w:type="spellEnd"/>
-      <w:r>
-        <w:rPr>
-          <w:rFonts w:ascii="Arial" w:hAnsi="Arial" w:cs="Arial"/>
-          <w:b/>
-          <w:bCs/>
-          <w:smallCaps/>
-          <w:color w:val="12263F"/>
-          <w:sz w:val="23"/>
-          <w:szCs w:val="23"/>
-          <w:shd w:val="clear" w:color="auto" w:fill="FFFFFF"/>
-          <w:lang w:val="en-US"/>
-        </w:rPr>
-        <w:t xml:space="preserve"> </w:t>
-      </w:r>
-      <w:proofErr w:type="spellStart"/>
-      <w:r>
-        <w:rPr>
-          <w:rFonts w:ascii="Arial" w:hAnsi="Arial" w:cs="Arial"/>
-          <w:b/>
-          <w:bCs/>
-          <w:smallCaps/>
-          <w:color w:val="12263F"/>
-          <w:sz w:val="23"/>
-          <w:szCs w:val="23"/>
-          <w:shd w:val="clear" w:color="auto" w:fill="FFFFFF"/>
-          <w:lang w:val="en-US"/>
-        </w:rPr>
-        <w:t>weigh</w:t>
-      </w:r>
+        <w:t>Get weigh</w:t>
+      </w:r>
+      <w:proofErr w:type="spellStart"/>
       <w:r>
         <w:rPr>
           <w:rFonts w:ascii="Arial" w:hAnsi="Arial" w:cs="Arial"/>
@@ -5310,6 +4606,7 @@
   <w:style w:type="character" w:default="1" w:styleId="DefaultParagraphFont">
     <w:name w:val="Default Paragraph Font"/>
     <w:uiPriority w:val="1"/>
+    <w:semiHidden/>
     <w:unhideWhenUsed/>
   </w:style>
   <w:style w:type="table" w:default="1" w:styleId="TableNormal">

</xml_diff>

<commit_message>
date field to object {year,month,day}
</commit_message>
<xml_diff>
--- a/API Docs.docx
+++ b/API Docs.docx
@@ -107,31 +107,7 @@
           <w:shd w:val="clear" w:color="auto" w:fill="FFFFFF"/>
           <w:lang w:val="en-US"/>
         </w:rPr>
-        <w:t>: path: /</w:t>
-      </w:r>
-      <w:proofErr w:type="spellStart"/>
-      <w:r>
-        <w:rPr>
-          <w:rFonts w:ascii="Arial" w:hAnsi="Arial" w:cs="Arial"/>
-          <w:color w:val="12263F"/>
-          <w:sz w:val="23"/>
-          <w:szCs w:val="23"/>
-          <w:shd w:val="clear" w:color="auto" w:fill="FFFFFF"/>
-          <w:lang w:val="en-US"/>
-        </w:rPr>
-        <w:t>api</w:t>
-      </w:r>
-      <w:proofErr w:type="spellEnd"/>
-      <w:r>
-        <w:rPr>
-          <w:rFonts w:ascii="Arial" w:hAnsi="Arial" w:cs="Arial"/>
-          <w:color w:val="12263F"/>
-          <w:sz w:val="23"/>
-          <w:szCs w:val="23"/>
-          <w:shd w:val="clear" w:color="auto" w:fill="FFFFFF"/>
-          <w:lang w:val="en-US"/>
-        </w:rPr>
-        <w:t>/users</w:t>
+        <w:t>: path: /api/users</w:t>
       </w:r>
     </w:p>
     <w:p>
@@ -145,7 +121,6 @@
           <w:lang w:val="en-US"/>
         </w:rPr>
       </w:pPr>
-      <w:proofErr w:type="spellStart"/>
       <w:r>
         <w:rPr>
           <w:rFonts w:ascii="Arial" w:hAnsi="Arial" w:cs="Arial"/>
@@ -159,55 +134,17 @@
         </w:rPr>
         <w:t>Weighings</w:t>
       </w:r>
-      <w:proofErr w:type="spellEnd"/>
-      <w:r>
-        <w:rPr>
-          <w:rFonts w:ascii="Arial" w:hAnsi="Arial" w:cs="Arial"/>
-          <w:color w:val="12263F"/>
-          <w:sz w:val="23"/>
-          <w:szCs w:val="23"/>
-          <w:shd w:val="clear" w:color="auto" w:fill="FFFFFF"/>
-          <w:lang w:val="en-US"/>
-        </w:rPr>
-        <w:t>: path: /</w:t>
-      </w:r>
-      <w:proofErr w:type="spellStart"/>
-      <w:r>
-        <w:rPr>
-          <w:rFonts w:ascii="Arial" w:hAnsi="Arial" w:cs="Arial"/>
-          <w:color w:val="12263F"/>
-          <w:sz w:val="23"/>
-          <w:szCs w:val="23"/>
-          <w:shd w:val="clear" w:color="auto" w:fill="FFFFFF"/>
-          <w:lang w:val="en-US"/>
-        </w:rPr>
-        <w:t>api</w:t>
-      </w:r>
-      <w:proofErr w:type="spellEnd"/>
-      <w:r>
-        <w:rPr>
-          <w:rFonts w:ascii="Arial" w:hAnsi="Arial" w:cs="Arial"/>
-          <w:color w:val="12263F"/>
-          <w:sz w:val="23"/>
-          <w:szCs w:val="23"/>
-          <w:shd w:val="clear" w:color="auto" w:fill="FFFFFF"/>
-          <w:lang w:val="en-US"/>
-        </w:rPr>
-        <w:t>/</w:t>
-      </w:r>
-      <w:proofErr w:type="spellStart"/>
-      <w:r>
-        <w:rPr>
-          <w:rFonts w:ascii="Arial" w:hAnsi="Arial" w:cs="Arial"/>
-          <w:color w:val="12263F"/>
-          <w:sz w:val="23"/>
-          <w:szCs w:val="23"/>
-          <w:shd w:val="clear" w:color="auto" w:fill="FFFFFF"/>
-          <w:lang w:val="en-US"/>
-        </w:rPr>
-        <w:t>weighings</w:t>
-      </w:r>
-      <w:proofErr w:type="spellEnd"/>
+      <w:r>
+        <w:rPr>
+          <w:rFonts w:ascii="Arial" w:hAnsi="Arial" w:cs="Arial"/>
+          <w:color w:val="12263F"/>
+          <w:sz w:val="23"/>
+          <w:szCs w:val="23"/>
+          <w:shd w:val="clear" w:color="auto" w:fill="FFFFFF"/>
+          <w:lang w:val="en-US"/>
+        </w:rPr>
+        <w:t>: path: /api/weighings</w:t>
+      </w:r>
     </w:p>
     <w:p>
       <w:pPr>
@@ -264,31 +201,7 @@
           <w:shd w:val="clear" w:color="auto" w:fill="FFFFFF"/>
           <w:lang w:val="en-US"/>
         </w:rPr>
-        <w:t>/</w:t>
-      </w:r>
-      <w:proofErr w:type="spellStart"/>
-      <w:r>
-        <w:rPr>
-          <w:rFonts w:ascii="Arial" w:hAnsi="Arial" w:cs="Arial"/>
-          <w:color w:val="12263F"/>
-          <w:sz w:val="23"/>
-          <w:szCs w:val="23"/>
-          <w:shd w:val="clear" w:color="auto" w:fill="FFFFFF"/>
-          <w:lang w:val="en-US"/>
-        </w:rPr>
-        <w:t>api</w:t>
-      </w:r>
-      <w:proofErr w:type="spellEnd"/>
-      <w:r>
-        <w:rPr>
-          <w:rFonts w:ascii="Arial" w:hAnsi="Arial" w:cs="Arial"/>
-          <w:color w:val="12263F"/>
-          <w:sz w:val="23"/>
-          <w:szCs w:val="23"/>
-          <w:shd w:val="clear" w:color="auto" w:fill="FFFFFF"/>
-          <w:lang w:val="en-US"/>
-        </w:rPr>
-        <w:t xml:space="preserve">/constants </w:t>
+        <w:t xml:space="preserve">/api/constants </w:t>
       </w:r>
     </w:p>
     <w:p>
@@ -352,14 +265,12 @@
         </w:rPr>
         <w:t>/</w:t>
       </w:r>
-      <w:proofErr w:type="spellStart"/>
       <w:r>
         <w:rPr>
           <w:rStyle w:val="QuoteChar"/>
         </w:rPr>
         <w:t>subscription</w:t>
       </w:r>
-      <w:proofErr w:type="spellEnd"/>
       <w:r>
         <w:rPr>
           <w:rStyle w:val="QuoteChar"/>
@@ -431,14 +342,12 @@
         </w:rPr>
         <w:t>/</w:t>
       </w:r>
-      <w:proofErr w:type="spellStart"/>
       <w:r>
         <w:rPr>
           <w:rStyle w:val="QuoteChar"/>
         </w:rPr>
         <w:t>sour</w:t>
       </w:r>
-      <w:proofErr w:type="spellEnd"/>
       <w:r>
         <w:rPr>
           <w:rStyle w:val="QuoteChar"/>
@@ -459,14 +368,12 @@
         </w:rPr>
         <w:t>s</w:t>
       </w:r>
-      <w:proofErr w:type="spellStart"/>
       <w:r>
         <w:rPr>
           <w:rStyle w:val="QuoteChar"/>
         </w:rPr>
         <w:t>List</w:t>
       </w:r>
-      <w:proofErr w:type="spellEnd"/>
       <w:r>
         <w:rPr>
           <w:rFonts w:ascii="Arial" w:hAnsi="Arial" w:cs="Arial"/>
@@ -492,14 +399,12 @@
         </w:rPr>
         <w:t>/</w:t>
       </w:r>
-      <w:proofErr w:type="spellStart"/>
       <w:r>
         <w:rPr>
           <w:rStyle w:val="QuoteChar"/>
         </w:rPr>
         <w:t>destination</w:t>
       </w:r>
-      <w:proofErr w:type="spellEnd"/>
       <w:r>
         <w:rPr>
           <w:rStyle w:val="QuoteChar"/>
@@ -507,14 +412,12 @@
         </w:rPr>
         <w:t>s</w:t>
       </w:r>
-      <w:proofErr w:type="spellStart"/>
       <w:r>
         <w:rPr>
           <w:rStyle w:val="QuoteChar"/>
         </w:rPr>
         <w:t>List</w:t>
       </w:r>
-      <w:proofErr w:type="spellEnd"/>
       <w:r>
         <w:rPr>
           <w:rFonts w:ascii="Arial" w:hAnsi="Arial" w:cs="Arial"/>
@@ -540,14 +443,12 @@
         </w:rPr>
         <w:t>/</w:t>
       </w:r>
-      <w:proofErr w:type="spellStart"/>
       <w:r>
         <w:rPr>
           <w:rStyle w:val="QuoteChar"/>
         </w:rPr>
         <w:t>harvesters</w:t>
       </w:r>
-      <w:proofErr w:type="spellEnd"/>
       <w:r>
         <w:rPr>
           <w:rFonts w:ascii="Arial" w:hAnsi="Arial" w:cs="Arial"/>
@@ -620,14 +521,12 @@
         </w:rPr>
         <w:t xml:space="preserve">- </w:t>
       </w:r>
-      <w:proofErr w:type="spellStart"/>
       <w:r>
         <w:rPr>
           <w:rStyle w:val="Strong"/>
         </w:rPr>
         <w:t>Response</w:t>
       </w:r>
-      <w:proofErr w:type="spellEnd"/>
       <w:r>
         <w:rPr>
           <w:rFonts w:ascii="Arial" w:hAnsi="Arial" w:cs="Arial"/>
@@ -721,14 +620,12 @@
         </w:rPr>
         <w:t xml:space="preserve">- </w:t>
       </w:r>
-      <w:proofErr w:type="spellStart"/>
       <w:r>
         <w:rPr>
           <w:rStyle w:val="Strong"/>
         </w:rPr>
         <w:t>Response</w:t>
       </w:r>
-      <w:proofErr w:type="spellEnd"/>
       <w:r>
         <w:rPr>
           <w:lang w:val="en-US"/>
@@ -788,31 +685,7 @@
           <w:shd w:val="clear" w:color="auto" w:fill="FFFFFF"/>
           <w:lang w:val="en-US"/>
         </w:rPr>
-        <w:t>”</w:t>
-      </w:r>
-      <w:proofErr w:type="spellStart"/>
-      <w:r>
-        <w:rPr>
-          <w:rFonts w:ascii="Arial" w:hAnsi="Arial" w:cs="Arial"/>
-          <w:color w:val="12263F"/>
-          <w:sz w:val="23"/>
-          <w:szCs w:val="23"/>
-          <w:shd w:val="clear" w:color="auto" w:fill="FFFFFF"/>
-          <w:lang w:val="en-US"/>
-        </w:rPr>
-        <w:t>licensePlate</w:t>
-      </w:r>
-      <w:proofErr w:type="spellEnd"/>
-      <w:r>
-        <w:rPr>
-          <w:rFonts w:ascii="Arial" w:hAnsi="Arial" w:cs="Arial"/>
-          <w:color w:val="12263F"/>
-          <w:sz w:val="23"/>
-          <w:szCs w:val="23"/>
-          <w:shd w:val="clear" w:color="auto" w:fill="FFFFFF"/>
-          <w:lang w:val="en-US"/>
-        </w:rPr>
-        <w:t>”}</w:t>
+        <w:t>”licensePlate”}</w:t>
       </w:r>
     </w:p>
     <w:p>
@@ -1035,14 +908,12 @@
         </w:rPr>
         <w:br/>
       </w:r>
-      <w:proofErr w:type="spellStart"/>
       <w:r>
         <w:rPr>
           <w:rStyle w:val="Strong"/>
         </w:rPr>
         <w:t>Response</w:t>
       </w:r>
-      <w:proofErr w:type="spellEnd"/>
       <w:r>
         <w:rPr>
           <w:rFonts w:ascii="Arial" w:hAnsi="Arial" w:cs="Arial"/>
@@ -1146,31 +1017,7 @@
           <w:shd w:val="clear" w:color="auto" w:fill="FFFFFF"/>
           <w:lang w:val="en-US"/>
         </w:rPr>
-        <w:t xml:space="preserve">, </w:t>
-      </w:r>
-      <w:proofErr w:type="spellStart"/>
-      <w:r>
-        <w:rPr>
-          <w:rFonts w:ascii="Arial" w:hAnsi="Arial" w:cs="Arial"/>
-          <w:color w:val="12263F"/>
-          <w:sz w:val="23"/>
-          <w:szCs w:val="23"/>
-          <w:shd w:val="clear" w:color="auto" w:fill="FFFFFF"/>
-          <w:lang w:val="en-US"/>
-        </w:rPr>
-        <w:t>verificationToken</w:t>
-      </w:r>
-      <w:proofErr w:type="spellEnd"/>
-      <w:r>
-        <w:rPr>
-          <w:rFonts w:ascii="Arial" w:hAnsi="Arial" w:cs="Arial"/>
-          <w:color w:val="12263F"/>
-          <w:sz w:val="23"/>
-          <w:szCs w:val="23"/>
-          <w:shd w:val="clear" w:color="auto" w:fill="FFFFFF"/>
-          <w:lang w:val="en-US"/>
-        </w:rPr>
-        <w:t xml:space="preserve"> is sent in an email to the address specified during registration.</w:t>
+        <w:t>, verificationToken is sent in an email to the address specified during registration.</w:t>
       </w:r>
     </w:p>
     <w:p>
@@ -1247,21 +1094,8 @@
           <w:shd w:val="clear" w:color="auto" w:fill="FFFFFF"/>
           <w:lang w:val="en-US"/>
         </w:rPr>
-        <w:t>: /verify/:</w:t>
-      </w:r>
-      <w:proofErr w:type="spellStart"/>
-      <w:r>
-        <w:rPr>
-          <w:rFonts w:ascii="Arial" w:hAnsi="Arial" w:cs="Arial"/>
-          <w:color w:val="12263F"/>
-          <w:sz w:val="23"/>
-          <w:szCs w:val="23"/>
-          <w:shd w:val="clear" w:color="auto" w:fill="FFFFFF"/>
-          <w:lang w:val="en-US"/>
-        </w:rPr>
-        <w:t>verificationToken</w:t>
-      </w:r>
-      <w:proofErr w:type="spellEnd"/>
+        <w:t>: /verify/:verificationToken</w:t>
+      </w:r>
       <w:r>
         <w:rPr>
           <w:rFonts w:ascii="Arial" w:hAnsi="Arial" w:cs="Arial"/>
@@ -1273,14 +1107,12 @@
         </w:rPr>
         <w:br/>
       </w:r>
-      <w:proofErr w:type="spellStart"/>
       <w:r>
         <w:rPr>
           <w:rStyle w:val="Strong"/>
         </w:rPr>
         <w:t>Response</w:t>
       </w:r>
-      <w:proofErr w:type="spellEnd"/>
       <w:r>
         <w:rPr>
           <w:rFonts w:ascii="Arial" w:hAnsi="Arial" w:cs="Arial"/>
@@ -1466,14 +1298,12 @@
         </w:rPr>
         <w:br/>
       </w:r>
-      <w:proofErr w:type="spellStart"/>
       <w:r>
         <w:rPr>
           <w:rStyle w:val="Strong"/>
         </w:rPr>
         <w:t>Response</w:t>
       </w:r>
-      <w:proofErr w:type="spellEnd"/>
       <w:r>
         <w:rPr>
           <w:rFonts w:ascii="Arial" w:hAnsi="Arial" w:cs="Arial"/>
@@ -1677,14 +1507,12 @@
         </w:rPr>
         <w:br/>
       </w:r>
-      <w:proofErr w:type="spellStart"/>
       <w:r>
         <w:rPr>
           <w:rStyle w:val="Strong"/>
         </w:rPr>
         <w:t>Response</w:t>
       </w:r>
-      <w:proofErr w:type="spellEnd"/>
       <w:r>
         <w:rPr>
           <w:rFonts w:ascii="Arial" w:hAnsi="Arial" w:cs="Arial"/>
@@ -1724,7 +1552,6 @@
         </w:rPr>
         <w:t>“</w:t>
       </w:r>
-      <w:proofErr w:type="spellStart"/>
       <w:r>
         <w:rPr>
           <w:rFonts w:ascii="Arial" w:hAnsi="Arial" w:cs="Arial"/>
@@ -1758,7 +1585,6 @@
         </w:rPr>
         <w:t>JWT_TOKEN</w:t>
       </w:r>
-      <w:proofErr w:type="spellEnd"/>
       <w:r>
         <w:rPr>
           <w:rFonts w:ascii="Arial" w:hAnsi="Arial" w:cs="Arial"/>
@@ -1825,7 +1651,6 @@
         </w:rPr>
         <w:t>“</w:t>
       </w:r>
-      <w:proofErr w:type="spellStart"/>
       <w:r>
         <w:rPr>
           <w:rFonts w:ascii="Arial" w:hAnsi="Arial" w:cs="Arial"/>
@@ -1859,7 +1684,6 @@
         </w:rPr>
         <w:t>email</w:t>
       </w:r>
-      <w:proofErr w:type="spellEnd"/>
       <w:r>
         <w:rPr>
           <w:rFonts w:ascii="Arial" w:hAnsi="Arial" w:cs="Arial"/>
@@ -1882,14 +1706,12 @@
         </w:rPr>
         <w:t xml:space="preserve"> “</w:t>
       </w:r>
-      <w:proofErr w:type="spellStart"/>
       <w:r>
         <w:rPr>
           <w:rStyle w:val="QuoteChar"/>
         </w:rPr>
         <w:t>subscription</w:t>
       </w:r>
-      <w:proofErr w:type="spellEnd"/>
       <w:r>
         <w:rPr>
           <w:rFonts w:ascii="Arial" w:hAnsi="Arial" w:cs="Arial"/>
@@ -1959,95 +1781,7 @@
       </w:pPr>
       <w:r>
         <w:lastRenderedPageBreak/>
-        <w:t xml:space="preserve">JWT </w:t>
-      </w:r>
-      <w:proofErr w:type="spellStart"/>
-      <w:r>
-        <w:t>Token</w:t>
-      </w:r>
-      <w:proofErr w:type="spellEnd"/>
-      <w:r>
-        <w:t xml:space="preserve"> </w:t>
-      </w:r>
-      <w:proofErr w:type="spellStart"/>
-      <w:r>
-        <w:t>must</w:t>
-      </w:r>
-      <w:proofErr w:type="spellEnd"/>
-      <w:r>
-        <w:t xml:space="preserve"> </w:t>
-      </w:r>
-      <w:proofErr w:type="spellStart"/>
-      <w:r>
-        <w:t>be</w:t>
-      </w:r>
-      <w:proofErr w:type="spellEnd"/>
-      <w:r>
-        <w:t xml:space="preserve"> </w:t>
-      </w:r>
-      <w:proofErr w:type="spellStart"/>
-      <w:r>
-        <w:t>included</w:t>
-      </w:r>
-      <w:proofErr w:type="spellEnd"/>
-      <w:r>
-        <w:t xml:space="preserve"> </w:t>
-      </w:r>
-      <w:proofErr w:type="spellStart"/>
-      <w:r>
-        <w:t>in</w:t>
-      </w:r>
-      <w:proofErr w:type="spellEnd"/>
-      <w:r>
-        <w:t xml:space="preserve"> </w:t>
-      </w:r>
-      <w:proofErr w:type="spellStart"/>
-      <w:r>
-        <w:t>further</w:t>
-      </w:r>
-      <w:proofErr w:type="spellEnd"/>
-      <w:r>
-        <w:t xml:space="preserve"> </w:t>
-      </w:r>
-      <w:proofErr w:type="spellStart"/>
-      <w:r>
-        <w:t>communications</w:t>
-      </w:r>
-      <w:proofErr w:type="spellEnd"/>
-      <w:r>
-        <w:t xml:space="preserve"> by </w:t>
-      </w:r>
-      <w:proofErr w:type="spellStart"/>
-      <w:r>
-        <w:t>means</w:t>
-      </w:r>
-      <w:proofErr w:type="spellEnd"/>
-      <w:r>
-        <w:t xml:space="preserve"> </w:t>
-      </w:r>
-      <w:proofErr w:type="spellStart"/>
-      <w:r>
-        <w:t>of</w:t>
-      </w:r>
-      <w:proofErr w:type="spellEnd"/>
-      <w:r>
-        <w:t xml:space="preserve"> “</w:t>
-      </w:r>
-      <w:proofErr w:type="spellStart"/>
-      <w:r>
-        <w:t>Authorization</w:t>
-      </w:r>
-      <w:proofErr w:type="spellEnd"/>
-      <w:r>
-        <w:t xml:space="preserve">” </w:t>
-      </w:r>
-      <w:proofErr w:type="spellStart"/>
-      <w:r>
-        <w:t>header</w:t>
-      </w:r>
-      <w:proofErr w:type="spellEnd"/>
-      <w:r>
-        <w:t xml:space="preserve">: </w:t>
+        <w:t xml:space="preserve">JWT Token must be included in further communications by means of “Authorization” header: </w:t>
       </w:r>
     </w:p>
     <w:p>
@@ -2056,29 +1790,8 @@
           <w:lang w:val="en-US"/>
         </w:rPr>
       </w:pPr>
-      <w:proofErr w:type="spellStart"/>
-      <w:r>
-        <w:t>Header</w:t>
-      </w:r>
-      <w:proofErr w:type="spellEnd"/>
-      <w:r>
-        <w:t>: (“</w:t>
-      </w:r>
-      <w:proofErr w:type="spellStart"/>
-      <w:r>
-        <w:t>authorization</w:t>
-      </w:r>
-      <w:proofErr w:type="spellEnd"/>
-      <w:r>
-        <w:t>”: ”</w:t>
-      </w:r>
-      <w:proofErr w:type="spellStart"/>
-      <w:r>
-        <w:t>Bearer</w:t>
-      </w:r>
-      <w:proofErr w:type="spellEnd"/>
-      <w:r>
-        <w:t xml:space="preserve"> JWT_TOKEN”}</w:t>
+      <w:r>
+        <w:t>Header: (“authorization”: ”Bearer JWT_TOKEN”}</w:t>
       </w:r>
       <w:r>
         <w:rPr>
@@ -2162,14 +1875,12 @@
         </w:rPr>
         <w:br/>
       </w:r>
-      <w:proofErr w:type="spellStart"/>
       <w:r>
         <w:rPr>
           <w:rStyle w:val="Strong"/>
         </w:rPr>
         <w:t>Response</w:t>
       </w:r>
-      <w:proofErr w:type="spellEnd"/>
       <w:r>
         <w:rPr>
           <w:rFonts w:ascii="Arial" w:hAnsi="Arial" w:cs="Arial"/>
@@ -2196,19 +1907,7 @@
           <w:shd w:val="clear" w:color="auto" w:fill="FFFFFF"/>
           <w:lang w:val="en-US"/>
         </w:rPr>
-        <w:t>: {“</w:t>
-      </w:r>
-      <w:proofErr w:type="spellStart"/>
-      <w:r>
-        <w:rPr>
-          <w:rFonts w:ascii="Arial" w:hAnsi="Arial" w:cs="Arial"/>
-          <w:color w:val="12263F"/>
-          <w:sz w:val="23"/>
-          <w:szCs w:val="23"/>
-          <w:shd w:val="clear" w:color="auto" w:fill="FFFFFF"/>
-          <w:lang w:val="en-US"/>
-        </w:rPr>
-        <w:t>email”:</w:t>
+        <w:t>: {“email”:</w:t>
       </w:r>
       <w:r>
         <w:rPr>
@@ -2221,7 +1920,6 @@
         </w:rPr>
         <w:t>email</w:t>
       </w:r>
-      <w:proofErr w:type="spellEnd"/>
       <w:r>
         <w:rPr>
           <w:rFonts w:ascii="Arial" w:hAnsi="Arial" w:cs="Arial"/>
@@ -2253,19 +1951,7 @@
           <w:shd w:val="clear" w:color="auto" w:fill="FFFFFF"/>
           <w:lang w:val="en-US"/>
         </w:rPr>
-        <w:t>”</w:t>
-      </w:r>
-      <w:proofErr w:type="spellStart"/>
-      <w:r>
-        <w:rPr>
-          <w:rFonts w:ascii="Arial" w:hAnsi="Arial" w:cs="Arial"/>
-          <w:color w:val="12263F"/>
-          <w:sz w:val="23"/>
-          <w:szCs w:val="23"/>
-          <w:shd w:val="clear" w:color="auto" w:fill="FFFFFF"/>
-          <w:lang w:val="en-US"/>
-        </w:rPr>
-        <w:t>token”:</w:t>
+        <w:t>”token”:</w:t>
       </w:r>
       <w:r>
         <w:rPr>
@@ -2278,7 +1964,6 @@
         </w:rPr>
         <w:t>JWT_TOKEN</w:t>
       </w:r>
-      <w:proofErr w:type="spellEnd"/>
       <w:r>
         <w:rPr>
           <w:rFonts w:ascii="Arial" w:hAnsi="Arial" w:cs="Arial"/>
@@ -2323,14 +2008,12 @@
         </w:rPr>
         <w:t xml:space="preserve"> </w:t>
       </w:r>
-      <w:proofErr w:type="spellStart"/>
       <w:r>
         <w:rPr>
           <w:rStyle w:val="QuoteChar"/>
         </w:rPr>
         <w:t>subscription</w:t>
       </w:r>
-      <w:proofErr w:type="spellEnd"/>
       <w:r>
         <w:rPr>
           <w:rFonts w:ascii="Arial" w:hAnsi="Arial" w:cs="Arial"/>
@@ -2437,14 +2120,12 @@
         </w:rPr>
         <w:br/>
       </w:r>
-      <w:proofErr w:type="spellStart"/>
       <w:r>
         <w:rPr>
           <w:rStyle w:val="Strong"/>
         </w:rPr>
         <w:t>Response</w:t>
       </w:r>
-      <w:proofErr w:type="spellEnd"/>
       <w:r>
         <w:rPr>
           <w:rFonts w:ascii="Arial" w:hAnsi="Arial" w:cs="Arial"/>
@@ -2603,14 +2284,12 @@
         </w:rPr>
         <w:t>, “subscription”:</w:t>
       </w:r>
-      <w:proofErr w:type="spellStart"/>
       <w:r>
         <w:rPr>
           <w:rStyle w:val="QuoteChar"/>
         </w:rPr>
         <w:t>subscription</w:t>
       </w:r>
-      <w:proofErr w:type="spellEnd"/>
       <w:r>
         <w:rPr>
           <w:rFonts w:ascii="Arial" w:hAnsi="Arial" w:cs="Arial"/>
@@ -2633,14 +2312,12 @@
         </w:rPr>
         <w:br/>
       </w:r>
-      <w:proofErr w:type="spellStart"/>
       <w:r>
         <w:rPr>
           <w:rStyle w:val="Strong"/>
         </w:rPr>
         <w:t>Response</w:t>
       </w:r>
-      <w:proofErr w:type="spellEnd"/>
       <w:r>
         <w:rPr>
           <w:rFonts w:ascii="Arial" w:hAnsi="Arial" w:cs="Arial"/>
@@ -2702,14 +2379,12 @@
         </w:rPr>
         <w:t>, “</w:t>
       </w:r>
-      <w:proofErr w:type="spellStart"/>
       <w:r>
         <w:rPr>
           <w:rStyle w:val="QuoteChar"/>
         </w:rPr>
         <w:t>subscription</w:t>
       </w:r>
-      <w:proofErr w:type="spellEnd"/>
       <w:r>
         <w:rPr>
           <w:rFonts w:ascii="Arial" w:hAnsi="Arial" w:cs="Arial"/>
@@ -2764,21 +2439,12 @@
           <w:lang w:val="en-US"/>
         </w:rPr>
       </w:pPr>
-      <w:proofErr w:type="spellStart"/>
-      <w:r>
-        <w:rPr>
-          <w:shd w:val="clear" w:color="auto" w:fill="FFFFFF"/>
-          <w:lang w:val="en-US"/>
-        </w:rPr>
-        <w:t>Weighings</w:t>
-      </w:r>
-      <w:proofErr w:type="spellEnd"/>
-      <w:r>
-        <w:rPr>
-          <w:shd w:val="clear" w:color="auto" w:fill="FFFFFF"/>
-          <w:lang w:val="en-US"/>
-        </w:rPr>
-        <w:t xml:space="preserve"> interface</w:t>
+      <w:r>
+        <w:rPr>
+          <w:shd w:val="clear" w:color="auto" w:fill="FFFFFF"/>
+          <w:lang w:val="en-US"/>
+        </w:rPr>
+        <w:t>Weighings interface</w:t>
       </w:r>
     </w:p>
     <w:p>
@@ -2928,45 +2594,8 @@
           <w:shd w:val="clear" w:color="auto" w:fill="FFFFFF"/>
           <w:lang w:val="en-US"/>
         </w:rPr>
-        <w:t xml:space="preserve"> /</w:t>
-      </w:r>
-      <w:proofErr w:type="spellStart"/>
-      <w:r>
-        <w:rPr>
-          <w:rFonts w:ascii="Arial" w:hAnsi="Arial" w:cs="Arial"/>
-          <w:color w:val="12263F"/>
-          <w:sz w:val="23"/>
-          <w:szCs w:val="23"/>
-          <w:shd w:val="clear" w:color="auto" w:fill="FFFFFF"/>
-          <w:lang w:val="en-US"/>
-        </w:rPr>
-        <w:t>api</w:t>
-      </w:r>
-      <w:proofErr w:type="spellEnd"/>
-      <w:r>
-        <w:rPr>
-          <w:rFonts w:ascii="Arial" w:hAnsi="Arial" w:cs="Arial"/>
-          <w:color w:val="12263F"/>
-          <w:sz w:val="23"/>
-          <w:szCs w:val="23"/>
-          <w:shd w:val="clear" w:color="auto" w:fill="FFFFFF"/>
-          <w:lang w:val="en-US"/>
-        </w:rPr>
-        <w:t>/</w:t>
-      </w:r>
-      <w:proofErr w:type="spellStart"/>
-      <w:r>
-        <w:rPr>
-          <w:rFonts w:ascii="Arial" w:hAnsi="Arial" w:cs="Arial"/>
-          <w:color w:val="12263F"/>
-          <w:sz w:val="23"/>
-          <w:szCs w:val="23"/>
-          <w:shd w:val="clear" w:color="auto" w:fill="FFFFFF"/>
-          <w:lang w:val="en-US"/>
-        </w:rPr>
-        <w:t>weighings</w:t>
-      </w:r>
-      <w:proofErr w:type="spellEnd"/>
+        <w:t xml:space="preserve"> /api/weighings</w:t>
+      </w:r>
       <w:r>
         <w:rPr>
           <w:rFonts w:ascii="Arial" w:hAnsi="Arial" w:cs="Arial"/>
@@ -3011,6 +2640,18 @@
           <w:lang w:val="en-US"/>
         </w:rPr>
         <w:t>: {</w:t>
+      </w:r>
+      <w:r>
+        <w:rPr>
+          <w:rFonts w:ascii="Arial" w:hAnsi="Arial" w:cs="Arial"/>
+          <w:color w:val="12263F"/>
+          <w:sz w:val="23"/>
+          <w:szCs w:val="23"/>
+          <w:shd w:val="clear" w:color="auto" w:fill="FFFFFF"/>
+          <w:lang w:val="en-US"/>
+        </w:rPr>
+        <w:br/>
+        <w:t>“date”:{“year”:number, “month”:number, “day”:number},</w:t>
       </w:r>
       <w:r>
         <w:rPr>
@@ -3046,31 +2687,17 @@
         </w:rPr>
         <w:t>”:</w:t>
       </w:r>
-      <w:proofErr w:type="spellStart"/>
-      <w:r>
-        <w:rPr>
-          <w:rFonts w:ascii="Arial" w:hAnsi="Arial" w:cs="Arial"/>
-          <w:color w:val="12263F"/>
-          <w:sz w:val="23"/>
-          <w:szCs w:val="23"/>
-          <w:shd w:val="clear" w:color="auto" w:fill="FFFFFF"/>
-          <w:lang w:val="en-US"/>
-        </w:rPr>
-        <w:t>ObjectId</w:t>
-      </w:r>
-      <w:proofErr w:type="spellEnd"/>
-      <w:r>
-        <w:rPr>
-          <w:rFonts w:ascii="Arial" w:hAnsi="Arial" w:cs="Arial"/>
-          <w:color w:val="12263F"/>
-          <w:sz w:val="23"/>
-          <w:szCs w:val="23"/>
-          <w:shd w:val="clear" w:color="auto" w:fill="FFFFFF"/>
-          <w:lang w:val="en-US"/>
-        </w:rPr>
-        <w:t xml:space="preserve"> link to </w:t>
-      </w:r>
-      <w:proofErr w:type="spellStart"/>
+      <w:r>
+        <w:rPr>
+          <w:rFonts w:ascii="Arial" w:hAnsi="Arial" w:cs="Arial"/>
+          <w:color w:val="12263F"/>
+          <w:sz w:val="23"/>
+          <w:szCs w:val="23"/>
+          <w:shd w:val="clear" w:color="auto" w:fill="FFFFFF"/>
+          <w:lang w:val="en-US"/>
+        </w:rPr>
+        <w:t xml:space="preserve">ObjectId link to </w:t>
+      </w:r>
       <w:r>
         <w:rPr>
           <w:rStyle w:val="QuoteChar"/>
@@ -3089,7 +2716,6 @@
         </w:rPr>
         <w:t>._id</w:t>
       </w:r>
-      <w:proofErr w:type="spellEnd"/>
       <w:r>
         <w:rPr>
           <w:rFonts w:ascii="Arial" w:hAnsi="Arial" w:cs="Arial"/>
@@ -3172,14 +2798,12 @@
         </w:rPr>
         <w:t>, “source”:</w:t>
       </w:r>
-      <w:proofErr w:type="spellStart"/>
       <w:r>
         <w:rPr>
           <w:rStyle w:val="QuoteChar"/>
         </w:rPr>
         <w:t>source</w:t>
       </w:r>
-      <w:proofErr w:type="spellEnd"/>
       <w:r>
         <w:rPr>
           <w:rStyle w:val="QuoteChar"/>
@@ -3187,14 +2811,12 @@
         </w:rPr>
         <w:t>s</w:t>
       </w:r>
-      <w:proofErr w:type="spellStart"/>
       <w:r>
         <w:rPr>
           <w:rStyle w:val="QuoteChar"/>
         </w:rPr>
         <w:t>List</w:t>
       </w:r>
-      <w:proofErr w:type="spellEnd"/>
       <w:r>
         <w:rPr>
           <w:rFonts w:ascii="Arial" w:hAnsi="Arial" w:cs="Arial"/>
@@ -3206,14 +2828,12 @@
         </w:rPr>
         <w:t>, “destination”:</w:t>
       </w:r>
-      <w:proofErr w:type="spellStart"/>
       <w:r>
         <w:rPr>
           <w:rStyle w:val="QuoteChar"/>
         </w:rPr>
         <w:t>destination</w:t>
       </w:r>
-      <w:proofErr w:type="spellEnd"/>
       <w:r>
         <w:rPr>
           <w:rStyle w:val="QuoteChar"/>
@@ -3221,14 +2841,12 @@
         </w:rPr>
         <w:t>s</w:t>
       </w:r>
-      <w:proofErr w:type="spellStart"/>
       <w:r>
         <w:rPr>
           <w:rStyle w:val="QuoteChar"/>
         </w:rPr>
         <w:t>List</w:t>
       </w:r>
-      <w:proofErr w:type="spellEnd"/>
       <w:r>
         <w:rPr>
           <w:rFonts w:ascii="Arial" w:hAnsi="Arial" w:cs="Arial"/>
@@ -3326,31 +2944,7 @@
           <w:shd w:val="clear" w:color="auto" w:fill="FFFFFF"/>
           <w:lang w:val="en-US"/>
         </w:rPr>
-        <w:t>number, ”</w:t>
-      </w:r>
-      <w:proofErr w:type="spellStart"/>
-      <w:r>
-        <w:rPr>
-          <w:rFonts w:ascii="Arial" w:hAnsi="Arial" w:cs="Arial"/>
-          <w:color w:val="12263F"/>
-          <w:sz w:val="23"/>
-          <w:szCs w:val="23"/>
-          <w:shd w:val="clear" w:color="auto" w:fill="FFFFFF"/>
-          <w:lang w:val="en-US"/>
-        </w:rPr>
-        <w:t>brutto</w:t>
-      </w:r>
-      <w:proofErr w:type="spellEnd"/>
-      <w:r>
-        <w:rPr>
-          <w:rFonts w:ascii="Arial" w:hAnsi="Arial" w:cs="Arial"/>
-          <w:color w:val="12263F"/>
-          <w:sz w:val="23"/>
-          <w:szCs w:val="23"/>
-          <w:shd w:val="clear" w:color="auto" w:fill="FFFFFF"/>
-          <w:lang w:val="en-US"/>
-        </w:rPr>
-        <w:t>”:</w:t>
+        <w:t>number, ”brutto”:</w:t>
       </w:r>
       <w:r>
         <w:rPr>
@@ -3372,31 +2966,7 @@
           <w:shd w:val="clear" w:color="auto" w:fill="FFFFFF"/>
           <w:lang w:val="en-US"/>
         </w:rPr>
-        <w:t>number, “</w:t>
-      </w:r>
-      <w:proofErr w:type="spellStart"/>
-      <w:r>
-        <w:rPr>
-          <w:rFonts w:ascii="Arial" w:hAnsi="Arial" w:cs="Arial"/>
-          <w:color w:val="12263F"/>
-          <w:sz w:val="23"/>
-          <w:szCs w:val="23"/>
-          <w:shd w:val="clear" w:color="auto" w:fill="FFFFFF"/>
-          <w:lang w:val="en-US"/>
-        </w:rPr>
-        <w:t>isIncoming</w:t>
-      </w:r>
-      <w:proofErr w:type="spellEnd"/>
-      <w:r>
-        <w:rPr>
-          <w:rFonts w:ascii="Arial" w:hAnsi="Arial" w:cs="Arial"/>
-          <w:color w:val="12263F"/>
-          <w:sz w:val="23"/>
-          <w:szCs w:val="23"/>
-          <w:shd w:val="clear" w:color="auto" w:fill="FFFFFF"/>
-          <w:lang w:val="en-US"/>
-        </w:rPr>
-        <w:t>”:</w:t>
+        <w:t>number, “isIncoming”:</w:t>
       </w:r>
       <w:r>
         <w:rPr>
@@ -3409,53 +2979,16 @@
         </w:rPr>
         <w:t xml:space="preserve"> </w:t>
       </w:r>
-      <w:proofErr w:type="spellStart"/>
-      <w:r>
-        <w:rPr>
-          <w:rFonts w:ascii="Arial" w:hAnsi="Arial" w:cs="Arial"/>
-          <w:color w:val="12263F"/>
-          <w:sz w:val="23"/>
-          <w:szCs w:val="23"/>
-          <w:shd w:val="clear" w:color="auto" w:fill="FFFFFF"/>
-          <w:lang w:val="en-US"/>
-        </w:rPr>
-        <w:t>boolean</w:t>
-      </w:r>
-      <w:proofErr w:type="spellEnd"/>
-      <w:r>
-        <w:rPr>
-          <w:rFonts w:ascii="Arial" w:hAnsi="Arial" w:cs="Arial"/>
-          <w:color w:val="12263F"/>
-          <w:sz w:val="23"/>
-          <w:szCs w:val="23"/>
-          <w:shd w:val="clear" w:color="auto" w:fill="FFFFFF"/>
-          <w:lang w:val="en-US"/>
-        </w:rPr>
-        <w:t>}, //”</w:t>
-      </w:r>
-      <w:proofErr w:type="spellStart"/>
-      <w:r>
-        <w:rPr>
-          <w:rFonts w:ascii="Arial" w:hAnsi="Arial" w:cs="Arial"/>
-          <w:color w:val="12263F"/>
-          <w:sz w:val="23"/>
-          <w:szCs w:val="23"/>
-          <w:shd w:val="clear" w:color="auto" w:fill="FFFFFF"/>
-          <w:lang w:val="en-US"/>
-        </w:rPr>
-        <w:t>netto</w:t>
-      </w:r>
-      <w:proofErr w:type="spellEnd"/>
-      <w:r>
-        <w:rPr>
-          <w:rFonts w:ascii="Arial" w:hAnsi="Arial" w:cs="Arial"/>
-          <w:color w:val="12263F"/>
-          <w:sz w:val="23"/>
-          <w:szCs w:val="23"/>
-          <w:shd w:val="clear" w:color="auto" w:fill="FFFFFF"/>
-          <w:lang w:val="en-US"/>
-        </w:rPr>
-        <w:t>”:</w:t>
+      <w:r>
+        <w:rPr>
+          <w:rFonts w:ascii="Arial" w:hAnsi="Arial" w:cs="Arial"/>
+          <w:color w:val="12263F"/>
+          <w:sz w:val="23"/>
+          <w:szCs w:val="23"/>
+          <w:shd w:val="clear" w:color="auto" w:fill="FFFFFF"/>
+          <w:lang w:val="en-US"/>
+        </w:rPr>
+        <w:t>boolean}, //”netto”:</w:t>
       </w:r>
       <w:r>
         <w:rPr>
@@ -3521,31 +3054,7 @@
           <w:shd w:val="clear" w:color="auto" w:fill="FFFFFF"/>
           <w:lang w:val="en-US"/>
         </w:rPr>
-        <w:t>“</w:t>
-      </w:r>
-      <w:proofErr w:type="spellStart"/>
-      <w:r>
-        <w:rPr>
-          <w:rFonts w:ascii="Arial" w:hAnsi="Arial" w:cs="Arial"/>
-          <w:color w:val="12263F"/>
-          <w:sz w:val="23"/>
-          <w:szCs w:val="23"/>
-          <w:shd w:val="clear" w:color="auto" w:fill="FFFFFF"/>
-          <w:lang w:val="en-US"/>
-        </w:rPr>
-        <w:t>brutto</w:t>
-      </w:r>
-      <w:proofErr w:type="spellEnd"/>
-      <w:r>
-        <w:rPr>
-          <w:rFonts w:ascii="Arial" w:hAnsi="Arial" w:cs="Arial"/>
-          <w:color w:val="12263F"/>
-          <w:sz w:val="23"/>
-          <w:szCs w:val="23"/>
-          <w:shd w:val="clear" w:color="auto" w:fill="FFFFFF"/>
-          <w:lang w:val="en-US"/>
-        </w:rPr>
-        <w:t>” – “tare”</w:t>
+        <w:t>“brutto” – “tare”</w:t>
       </w:r>
       <w:r>
         <w:rPr>
@@ -3647,31 +3156,7 @@
           <w:shd w:val="clear" w:color="auto" w:fill="FFFFFF"/>
           <w:lang w:val="en-US"/>
         </w:rPr>
-        <w:t>, “</w:t>
-      </w:r>
-      <w:proofErr w:type="spellStart"/>
-      <w:r>
-        <w:rPr>
-          <w:rFonts w:ascii="Arial" w:hAnsi="Arial" w:cs="Arial"/>
-          <w:color w:val="12263F"/>
-          <w:sz w:val="23"/>
-          <w:szCs w:val="23"/>
-          <w:shd w:val="clear" w:color="auto" w:fill="FFFFFF"/>
-          <w:lang w:val="en-US"/>
-        </w:rPr>
-        <w:t>weight”:number</w:t>
-      </w:r>
-      <w:proofErr w:type="spellEnd"/>
-      <w:r>
-        <w:rPr>
-          <w:rFonts w:ascii="Arial" w:hAnsi="Arial" w:cs="Arial"/>
-          <w:color w:val="12263F"/>
-          <w:sz w:val="23"/>
-          <w:szCs w:val="23"/>
-          <w:shd w:val="clear" w:color="auto" w:fill="FFFFFF"/>
-          <w:lang w:val="en-US"/>
-        </w:rPr>
-        <w:t>}</w:t>
+        <w:t>, “weight”:number}</w:t>
       </w:r>
       <w:r>
         <w:rPr>
@@ -3770,21 +3255,8 @@
           <w:shd w:val="clear" w:color="auto" w:fill="FFFFFF"/>
           <w:lang w:val="en-US"/>
         </w:rPr>
-        <w:t xml:space="preserve"> must add up to </w:t>
-      </w:r>
-      <w:proofErr w:type="spellStart"/>
-      <w:r>
-        <w:rPr>
-          <w:rFonts w:ascii="Arial" w:hAnsi="Arial" w:cs="Arial"/>
-          <w:color w:val="12263F"/>
-          <w:sz w:val="23"/>
-          <w:szCs w:val="23"/>
-          <w:shd w:val="clear" w:color="auto" w:fill="FFFFFF"/>
-          <w:lang w:val="en-US"/>
-        </w:rPr>
-        <w:t>netto</w:t>
-      </w:r>
-      <w:proofErr w:type="spellEnd"/>
+        <w:t xml:space="preserve"> must add up to netto</w:t>
+      </w:r>
     </w:p>
     <w:p>
       <w:pPr>
@@ -3797,14 +3269,12 @@
           <w:lang w:val="en-US"/>
         </w:rPr>
       </w:pPr>
-      <w:proofErr w:type="spellStart"/>
       <w:r>
         <w:rPr>
           <w:rStyle w:val="Strong"/>
         </w:rPr>
         <w:t>Response</w:t>
       </w:r>
-      <w:proofErr w:type="spellEnd"/>
       <w:r>
         <w:rPr>
           <w:rFonts w:ascii="Arial" w:hAnsi="Arial" w:cs="Arial"/>
@@ -3899,31 +3369,7 @@
           <w:shd w:val="clear" w:color="auto" w:fill="FFFFFF"/>
           <w:lang w:val="en-US"/>
         </w:rPr>
-        <w:t xml:space="preserve">object} with data from BODY with added “_id” and corrected </w:t>
-      </w:r>
-      <w:proofErr w:type="spellStart"/>
-      <w:r>
-        <w:rPr>
-          <w:rFonts w:ascii="Arial" w:hAnsi="Arial" w:cs="Arial"/>
-          <w:color w:val="12263F"/>
-          <w:sz w:val="23"/>
-          <w:szCs w:val="23"/>
-          <w:shd w:val="clear" w:color="auto" w:fill="FFFFFF"/>
-          <w:lang w:val="en-US"/>
-        </w:rPr>
-        <w:t>netto</w:t>
-      </w:r>
-      <w:proofErr w:type="spellEnd"/>
-      <w:r>
-        <w:rPr>
-          <w:rFonts w:ascii="Arial" w:hAnsi="Arial" w:cs="Arial"/>
-          <w:color w:val="12263F"/>
-          <w:sz w:val="23"/>
-          <w:szCs w:val="23"/>
-          <w:shd w:val="clear" w:color="auto" w:fill="FFFFFF"/>
-          <w:lang w:val="en-US"/>
-        </w:rPr>
-        <w:t xml:space="preserve"> and harvester </w:t>
+        <w:t xml:space="preserve">object} with data from BODY with added “_id” and corrected netto and harvester </w:t>
       </w:r>
       <w:r>
         <w:rPr>
@@ -4029,7 +3475,6 @@
         </w:rPr>
         <w:t>Get weigh</w:t>
       </w:r>
-      <w:proofErr w:type="spellStart"/>
       <w:r>
         <w:rPr>
           <w:rFonts w:ascii="Arial" w:hAnsi="Arial" w:cs="Arial"/>
@@ -4043,7 +3488,6 @@
         </w:rPr>
         <w:t>ing</w:t>
       </w:r>
-      <w:proofErr w:type="spellEnd"/>
       <w:r>
         <w:rPr>
           <w:rFonts w:ascii="Arial" w:hAnsi="Arial" w:cs="Arial"/>
@@ -4078,9 +3522,8 @@
           <w:shd w:val="clear" w:color="auto" w:fill="FFFFFF"/>
           <w:lang w:val="en-US"/>
         </w:rPr>
-        <w:t xml:space="preserve">// TODO: Will use filters to sort by source, destination, driver, </w:t>
-      </w:r>
-      <w:proofErr w:type="spellStart"/>
+        <w:t>// TODO: Will use filters to sort by source, destination, driver, isIncoming</w:t>
+      </w:r>
       <w:r>
         <w:rPr>
           <w:rFonts w:ascii="Arial" w:hAnsi="Arial" w:cs="Arial"/>
@@ -4090,9 +3533,8 @@
           <w:shd w:val="clear" w:color="auto" w:fill="FFFFFF"/>
           <w:lang w:val="en-US"/>
         </w:rPr>
-        <w:t>isIncoming</w:t>
-      </w:r>
-      <w:proofErr w:type="spellEnd"/>
+        <w:t>, crop</w:t>
+      </w:r>
       <w:r>
         <w:rPr>
           <w:rFonts w:ascii="Arial" w:hAnsi="Arial" w:cs="Arial"/>
@@ -4102,7 +3544,7 @@
           <w:shd w:val="clear" w:color="auto" w:fill="FFFFFF"/>
           <w:lang w:val="en-US"/>
         </w:rPr>
-        <w:t>, crop</w:t>
+        <w:t>, date</w:t>
       </w:r>
     </w:p>
     <w:p>
@@ -4131,43 +3573,7 @@
           <w:shd w:val="clear" w:color="auto" w:fill="FFFFFF"/>
           <w:lang w:val="en-US"/>
         </w:rPr>
-        <w:t>: /</w:t>
-      </w:r>
-      <w:proofErr w:type="spellStart"/>
-      <w:r>
-        <w:rPr>
-          <w:rFonts w:ascii="Arial" w:hAnsi="Arial" w:cs="Arial"/>
-          <w:color w:val="12263F"/>
-          <w:sz w:val="23"/>
-          <w:szCs w:val="23"/>
-          <w:shd w:val="clear" w:color="auto" w:fill="FFFFFF"/>
-          <w:lang w:val="en-US"/>
-        </w:rPr>
-        <w:t>api</w:t>
-      </w:r>
-      <w:proofErr w:type="spellEnd"/>
-      <w:r>
-        <w:rPr>
-          <w:rFonts w:ascii="Arial" w:hAnsi="Arial" w:cs="Arial"/>
-          <w:color w:val="12263F"/>
-          <w:sz w:val="23"/>
-          <w:szCs w:val="23"/>
-          <w:shd w:val="clear" w:color="auto" w:fill="FFFFFF"/>
-          <w:lang w:val="en-US"/>
-        </w:rPr>
-        <w:t>/</w:t>
-      </w:r>
-      <w:proofErr w:type="spellStart"/>
-      <w:r>
-        <w:rPr>
-          <w:rFonts w:ascii="Arial" w:hAnsi="Arial" w:cs="Arial"/>
-          <w:color w:val="12263F"/>
-          <w:sz w:val="23"/>
-          <w:szCs w:val="23"/>
-          <w:shd w:val="clear" w:color="auto" w:fill="FFFFFF"/>
-          <w:lang w:val="en-US"/>
-        </w:rPr>
-        <w:t>weighings</w:t>
+        <w:t>: /api/weighings</w:t>
       </w:r>
       <w:r>
         <w:rPr>
@@ -4191,7 +3597,17 @@
         </w:rPr>
         <w:t>&amp;crop</w:t>
       </w:r>
-      <w:proofErr w:type="spellEnd"/>
+      <w:r>
+        <w:rPr>
+          <w:rFonts w:ascii="Arial" w:hAnsi="Arial" w:cs="Arial"/>
+          <w:color w:val="12263F"/>
+          <w:sz w:val="23"/>
+          <w:szCs w:val="23"/>
+          <w:shd w:val="clear" w:color="auto" w:fill="FFFFFF"/>
+          <w:lang w:val="en-US"/>
+        </w:rPr>
+        <w:t>&amp;date</w:t>
+      </w:r>
     </w:p>
     <w:sectPr>
       <w:pgSz w:w="11906" w:h="16838"/>

</xml_diff>